<commit_message>
update project live deployment link on vercel
</commit_message>
<xml_diff>
--- a/documentation.docx
+++ b/documentation.docx
@@ -1613,7 +1613,27 @@
           <w:szCs w:val="28"/>
           <w:lang w:bidi="fa-IR"/>
         </w:rPr>
-        <w:t>“/order/[orderId]”</w:t>
+        <w:t>“/order/[</w:t>
+      </w:r>
+      <w:proofErr w:type="spellStart"/>
+      <w:r>
+        <w:rPr>
+          <w:rFonts w:cs="Calibri"/>
+          <w:sz w:val="28"/>
+          <w:szCs w:val="28"/>
+          <w:lang w:bidi="fa-IR"/>
+        </w:rPr>
+        <w:t>orderId</w:t>
+      </w:r>
+      <w:proofErr w:type="spellEnd"/>
+      <w:r>
+        <w:rPr>
+          <w:rFonts w:cs="Calibri"/>
+          <w:sz w:val="28"/>
+          <w:szCs w:val="28"/>
+          <w:lang w:bidi="fa-IR"/>
+        </w:rPr>
+        <w:t>]”</w:t>
       </w:r>
     </w:p>
     <w:p>
@@ -2005,6 +2025,7 @@
         </w:rPr>
         <w:t xml:space="preserve">لینک نسخه لایو در </w:t>
       </w:r>
+      <w:proofErr w:type="spellStart"/>
       <w:r>
         <w:rPr>
           <w:rFonts w:cs="B Nazanin"/>
@@ -2016,9 +2037,10 @@
         </w:rPr>
         <w:t>Vercel</w:t>
       </w:r>
-      <w:r>
-        <w:rPr>
-          <w:rFonts w:cs="B Nazanin" w:hint="cs"/>
+      <w:proofErr w:type="spellEnd"/>
+      <w:r>
+        <w:rPr>
+          <w:rFonts w:cstheme="minorHAnsi"/>
           <w:b/>
           <w:bCs/>
           <w:sz w:val="28"/>
@@ -2032,14 +2054,13 @@
         <w:r>
           <w:rPr>
             <w:rStyle w:val="Hyperlink"/>
-            <w:rFonts w:cs="B Nazanin"/>
+            <w:rFonts w:cstheme="minorHAnsi"/>
             <w:b/>
             <w:bCs/>
             <w:sz w:val="28"/>
             <w:szCs w:val="28"/>
-            <w:lang w:bidi="fa-IR"/>
           </w:rPr>
-          <w:t>https://zana-ap-fnp.vercel.app</w:t>
+          <w:t>https://fast-next-pizza.vercel.app</w:t>
         </w:r>
       </w:hyperlink>
     </w:p>

</xml_diff>